<commit_message>
Added Ubuntu, Amazon Linux, and cloud-init.
</commit_message>
<xml_diff>
--- a/resumes/ryanparman-cloud-platform-devops-sre-infra.docx
+++ b/resumes/ryanparman-cloud-platform-devops-sre-infra.docx
@@ -2,7 +2,7 @@
 <file path=word/document.xml><?xml version="1.0" encoding="utf-8"?>
 <w:document xmlns:w="http://schemas.openxmlformats.org/wordprocessingml/2006/main" xmlns:m="http://schemas.openxmlformats.org/officeDocument/2006/math" xmlns:r="http://schemas.openxmlformats.org/officeDocument/2006/relationships" xmlns:o="urn:schemas-microsoft-com:office:office" xmlns:v="urn:schemas-microsoft-com:vml" xmlns:w10="urn:schemas-microsoft-com:office:word" xmlns:a="http://schemas.openxmlformats.org/drawingml/2006/main" xmlns:pic="http://schemas.openxmlformats.org/drawingml/2006/picture" xmlns:wp="http://schemas.openxmlformats.org/drawingml/2006/wordprocessingDrawing">
   <w:body>
-    <w:bookmarkStart w:id="139" w:name="ryan-parman--jobsryanparmancom"/>
+    <w:bookmarkStart w:id="140" w:name="ryan-parman--jobsryanparmancom"/>
     <w:p>
       <w:pPr>
         <w:pStyle w:val="Heading1"/>
@@ -2309,6 +2309,20 @@
       <w:r>
         <w:t xml:space="preserve"> </w:t>
       </w:r>
+      <w:hyperlink r:id="rId73">
+        <w:r>
+          <w:rPr>
+            <w:rStyle w:val="Hyperlink"/>
+          </w:rPr>
+          <w:t xml:space="preserve">HLS</w:t>
+        </w:r>
+      </w:hyperlink>
+      <w:r>
+        <w:t xml:space="preserve">,</w:t>
+      </w:r>
+      <w:r>
+        <w:t xml:space="preserve"> </w:t>
+      </w:r>
       <w:hyperlink r:id="rId59">
         <w:r>
           <w:rPr>
@@ -3588,7 +3602,7 @@
       </w:r>
     </w:p>
     <w:bookmarkEnd w:id="124"/>
-    <w:bookmarkStart w:id="136" w:name="skills"/>
+    <w:bookmarkStart w:id="137" w:name="skills"/>
     <w:p>
       <w:pPr>
         <w:pStyle w:val="Heading2"/>
@@ -3643,6 +3657,20 @@
       <w:r>
         <w:t xml:space="preserve"> </w:t>
       </w:r>
+      <w:hyperlink r:id="rId27">
+        <w:r>
+          <w:rPr>
+            <w:rStyle w:val="Hyperlink"/>
+          </w:rPr>
+          <w:t xml:space="preserve">Amazon Linux</w:t>
+        </w:r>
+      </w:hyperlink>
+      <w:r>
+        <w:t xml:space="preserve">,</w:t>
+      </w:r>
+      <w:r>
+        <w:t xml:space="preserve"> </w:t>
+      </w:r>
       <w:hyperlink r:id="rId32">
         <w:r>
           <w:rPr>
@@ -4072,11 +4100,39 @@
         </w:r>
       </w:hyperlink>
       <w:r>
+        <w:t xml:space="preserve">,</w:t>
+      </w:r>
+      <w:r>
+        <w:t xml:space="preserve"> </w:t>
+      </w:r>
+      <w:hyperlink r:id="rId62">
+        <w:r>
+          <w:rPr>
+            <w:rStyle w:val="Hyperlink"/>
+          </w:rPr>
+          <w:t xml:space="preserve">Ubuntu</w:t>
+        </w:r>
+      </w:hyperlink>
+      <w:r>
+        <w:t xml:space="preserve">,</w:t>
+      </w:r>
+      <w:r>
+        <w:t xml:space="preserve"> </w:t>
+      </w:r>
+      <w:hyperlink r:id="rId136">
+        <w:r>
+          <w:rPr>
+            <w:rStyle w:val="Hyperlink"/>
+          </w:rPr>
+          <w:t xml:space="preserve">cloud-init</w:t>
+        </w:r>
+      </w:hyperlink>
+      <w:r>
         <w:t xml:space="preserve">, architecture, automation, disaster recovery, distributed systems, encryption at rest, error budget, fault tolerance, multi-platform, performance, reliability, scalability, scripting, security, troubleshooting, uptime.</w:t>
       </w:r>
     </w:p>
-    <w:bookmarkEnd w:id="136"/>
-    <w:bookmarkStart w:id="138" w:name="education"/>
+    <w:bookmarkEnd w:id="137"/>
+    <w:bookmarkStart w:id="139" w:name="education"/>
     <w:p>
       <w:pPr>
         <w:pStyle w:val="Heading2"/>
@@ -4105,7 +4161,7 @@
       <w:r>
         <w:t xml:space="preserve"> </w:t>
       </w:r>
-      <w:hyperlink r:id="rId137">
+      <w:hyperlink r:id="rId138">
         <w:r>
           <w:rPr>
             <w:rStyle w:val="Hyperlink"/>
@@ -4127,8 +4183,8 @@
         <w:t xml:space="preserve">Design and Visualization</w:t>
       </w:r>
     </w:p>
-    <w:bookmarkEnd w:id="138"/>
     <w:bookmarkEnd w:id="139"/>
+    <w:bookmarkEnd w:id="140"/>
     <w:sectPr>
       <w:pgSz w:h="15840" w:w="12240"/>
       <w:pgMar w:bottom="1440" w:footer="720" w:gutter="0" w:header="720" w:left="1440" w:right="1440" w:top="1440"/>

</xml_diff>

<commit_message>
More tweaks and renames.
</commit_message>
<xml_diff>
--- a/resumes/ryanparman-cloud-platform-devops-sre-infra.docx
+++ b/resumes/ryanparman-cloud-platform-devops-sre-infra.docx
@@ -196,7 +196,7 @@
         <w:pStyle w:val="FirstParagraph"/>
       </w:pPr>
       <w:r>
-        <w:t xml:space="preserve">Cloud engineering leader with a diverse background spanning design, development, security, and innovation. Proven expertise in building scalable infrastructure, driving efficiency, and enhancing user experience. Adept at leading teams, streamlining complex processes, and fostering knowledge-sharing cultures. Passionate about solving real-world problems through technology, security, and strategic thinking.</w:t>
+        <w:t xml:space="preserve">Cloud and Platform engineering leader with a diverse background spanning design, development, security, and innovation. Proven expertise in building scalable infrastructure, driving efficiency, and enhancing user experience. Adept at leading teams, streamlining complex processes, and fostering knowledge-sharing cultures. Passionate about solving real-world problems through technology, security, and strategic thinking.</w:t>
       </w:r>
     </w:p>
     <w:bookmarkStart w:id="18" w:name="key-skills"/>
@@ -1664,7 +1664,7 @@
         </w:numPr>
       </w:pPr>
       <w:r>
-        <w:t xml:space="preserve">Invented operational tooling to understand the current posture of AWS accounts where off-the-shelf tools did not meet the needs of the organization.</w:t>
+        <w:t xml:space="preserve">Invented operational tooling to understand the current posture of AWS accounts where off-the-shelf tools did not meet our needs.</w:t>
       </w:r>
     </w:p>
     <w:p>

</xml_diff>